<commit_message>
Sprint 1 y requerimientos sprint 2
</commit_message>
<xml_diff>
--- a/fupa documentos finales/Sprint1/Especificaciones funcionales Estado_Ciudad.docx
+++ b/fupa documentos finales/Sprint1/Especificaciones funcionales Estado_Ciudad.docx
@@ -49,13 +49,6 @@
                 <w:szCs w:val="20"/>
               </w:rPr>
             </w:pPr>
-            <w:r>
-              <w:rPr>
-                <w:sz w:val="20"/>
-                <w:szCs w:val="20"/>
-              </w:rPr>
-              <w:t xml:space="preserve">Seleccionar cliente, seleccionar producto </w:t>
-            </w:r>
           </w:p>
         </w:tc>
       </w:tr>
@@ -96,6 +89,13 @@
                 <w:szCs w:val="20"/>
               </w:rPr>
             </w:pPr>
+            <w:r>
+              <w:rPr>
+                <w:sz w:val="20"/>
+                <w:szCs w:val="20"/>
+              </w:rPr>
+              <w:t>Seleccionar producto</w:t>
+            </w:r>
           </w:p>
         </w:tc>
       </w:tr>
@@ -203,7 +203,14 @@
                 <w:sz w:val="20"/>
                 <w:szCs w:val="20"/>
               </w:rPr>
-              <w:t>ermita seleccionar un cliente para proceder a realizarle cambios.</w:t>
+              <w:t>e</w:t>
+            </w:r>
+            <w:r>
+              <w:rPr>
+                <w:sz w:val="20"/>
+                <w:szCs w:val="20"/>
+              </w:rPr>
+              <w:t>rmita agregar un estado y ciudad.</w:t>
             </w:r>
           </w:p>
         </w:tc>
@@ -284,9 +291,9 @@
               </w:rPr>
               <w:drawing>
                 <wp:inline distT="0" distB="0" distL="0" distR="0">
-                  <wp:extent cx="6079490" cy="2381250"/>
+                  <wp:extent cx="6119495" cy="1537335"/>
                   <wp:effectExtent l="19050" t="0" r="0" b="0"/>
-                  <wp:docPr id="6" name="Imagen 6"/>
+                  <wp:docPr id="1" name="Imagen 1"/>
                   <wp:cNvGraphicFramePr>
                     <a:graphicFrameLocks xmlns:a="http://schemas.openxmlformats.org/drawingml/2006/main" noChangeAspect="1"/>
                   </wp:cNvGraphicFramePr>
@@ -294,7 +301,7 @@
                     <a:graphicData uri="http://schemas.openxmlformats.org/drawingml/2006/picture">
                       <pic:pic xmlns:pic="http://schemas.openxmlformats.org/drawingml/2006/picture">
                         <pic:nvPicPr>
-                          <pic:cNvPr id="0" name="Picture 6"/>
+                          <pic:cNvPr id="0" name="Picture 1"/>
                           <pic:cNvPicPr>
                             <a:picLocks noChangeAspect="1" noChangeArrowheads="1"/>
                           </pic:cNvPicPr>
@@ -309,7 +316,7 @@
                         <pic:spPr bwMode="auto">
                           <a:xfrm>
                             <a:off x="0" y="0"/>
-                            <a:ext cx="6079490" cy="2381250"/>
+                            <a:ext cx="6119495" cy="1537335"/>
                           </a:xfrm>
                           <a:prstGeom prst="rect">
                             <a:avLst/>
@@ -573,7 +580,14 @@
                 <w:sz w:val="20"/>
                 <w:szCs w:val="20"/>
               </w:rPr>
-              <w:t>na la pestaña de cambios en cliente.</w:t>
+              <w:t xml:space="preserve">na </w:t>
+            </w:r>
+            <w:r>
+              <w:rPr>
+                <w:sz w:val="20"/>
+                <w:szCs w:val="20"/>
+              </w:rPr>
+              <w:t>el botón de agregar estado o ciudad en altas de clientes.</w:t>
             </w:r>
           </w:p>
         </w:tc>
@@ -857,14 +871,14 @@
                 <w:sz w:val="20"/>
                 <w:szCs w:val="20"/>
               </w:rPr>
-              <w:t>selecciona la pestaña de cambios</w:t>
-            </w:r>
-            <w:r>
-              <w:rPr>
-                <w:sz w:val="20"/>
-                <w:szCs w:val="20"/>
-              </w:rPr>
-              <w:t>.</w:t>
+              <w:t xml:space="preserve">selecciona </w:t>
+            </w:r>
+            <w:r>
+              <w:rPr>
+                <w:sz w:val="20"/>
+                <w:szCs w:val="20"/>
+              </w:rPr>
+              <w:t>el botón de agregar estado o ciudad.</w:t>
             </w:r>
           </w:p>
         </w:tc>
@@ -898,7 +912,14 @@
                 <w:sz w:val="20"/>
                 <w:szCs w:val="20"/>
               </w:rPr>
-              <w:t>pantalla de seleccionar cliente</w:t>
+              <w:t xml:space="preserve">pantalla de </w:t>
+            </w:r>
+            <w:r>
+              <w:rPr>
+                <w:sz w:val="20"/>
+                <w:szCs w:val="20"/>
+              </w:rPr>
+              <w:t>agregar estado o ciudad.</w:t>
             </w:r>
           </w:p>
         </w:tc>
@@ -999,7 +1020,7 @@
                 <w:sz w:val="20"/>
                 <w:szCs w:val="20"/>
               </w:rPr>
-              <w:t>Seleccionar cliente</w:t>
+              <w:t>Agregar estado o ciudad</w:t>
             </w:r>
             <w:r>
               <w:rPr>
@@ -1055,28 +1076,14 @@
                 <w:sz w:val="20"/>
                 <w:szCs w:val="20"/>
               </w:rPr>
-              <w:t xml:space="preserve"> captador de facturas selecciona </w:t>
-            </w:r>
-            <w:r>
-              <w:rPr>
-                <w:sz w:val="20"/>
-                <w:szCs w:val="20"/>
-              </w:rPr>
-              <w:t>el botón de selecci</w:t>
-            </w:r>
-            <w:r>
-              <w:rPr>
-                <w:sz w:val="20"/>
-                <w:szCs w:val="20"/>
-              </w:rPr>
-              <w:t>onar</w:t>
-            </w:r>
-            <w:r>
-              <w:rPr>
-                <w:sz w:val="20"/>
-                <w:szCs w:val="20"/>
-              </w:rPr>
-              <w:t>.</w:t>
+              <w:t xml:space="preserve"> captador de facturas </w:t>
+            </w:r>
+            <w:r>
+              <w:rPr>
+                <w:sz w:val="20"/>
+                <w:szCs w:val="20"/>
+              </w:rPr>
+              <w:t>selecciona el botón de agregar.</w:t>
             </w:r>
           </w:p>
         </w:tc>
@@ -1155,13 +1162,6 @@
                 <w:szCs w:val="20"/>
               </w:rPr>
             </w:pPr>
-            <w:r>
-              <w:rPr>
-                <w:sz w:val="20"/>
-                <w:szCs w:val="20"/>
-              </w:rPr>
-              <w:t>El cliente tiene que estar dado de alta.</w:t>
-            </w:r>
           </w:p>
         </w:tc>
       </w:tr>
@@ -1353,14 +1353,14 @@
                 <w:sz w:val="20"/>
                 <w:szCs w:val="20"/>
               </w:rPr>
-              <w:t>a el nombre, apellido o RFC del cliente</w:t>
-            </w:r>
-            <w:r>
-              <w:rPr>
-                <w:sz w:val="20"/>
-                <w:szCs w:val="20"/>
-              </w:rPr>
-              <w:t>.</w:t>
+              <w:t xml:space="preserve">a </w:t>
+            </w:r>
+            <w:r>
+              <w:rPr>
+                <w:sz w:val="20"/>
+                <w:szCs w:val="20"/>
+              </w:rPr>
+              <w:t>el nombre del estado.</w:t>
             </w:r>
           </w:p>
         </w:tc>
@@ -1375,43 +1375,6 @@
                 <w:szCs w:val="20"/>
               </w:rPr>
             </w:pPr>
-            <w:r>
-              <w:rPr>
-                <w:sz w:val="20"/>
-                <w:szCs w:val="20"/>
-              </w:rPr>
-              <w:t xml:space="preserve">2) El sistema </w:t>
-            </w:r>
-            <w:r>
-              <w:rPr>
-                <w:sz w:val="20"/>
-                <w:szCs w:val="20"/>
-              </w:rPr>
-              <w:t xml:space="preserve">muestra el RFC, nombre, apellido, </w:t>
-            </w:r>
-            <w:proofErr w:type="spellStart"/>
-            <w:r>
-              <w:rPr>
-                <w:sz w:val="20"/>
-                <w:szCs w:val="20"/>
-              </w:rPr>
-              <w:t>EstadoCiudad</w:t>
-            </w:r>
-            <w:proofErr w:type="spellEnd"/>
-            <w:r>
-              <w:rPr>
-                <w:sz w:val="20"/>
-                <w:szCs w:val="20"/>
-              </w:rPr>
-              <w:t xml:space="preserve"> y calle del cliente</w:t>
-            </w:r>
-            <w:r>
-              <w:rPr>
-                <w:sz w:val="20"/>
-                <w:szCs w:val="20"/>
-              </w:rPr>
-              <w:t>.</w:t>
-            </w:r>
           </w:p>
         </w:tc>
       </w:tr>
@@ -1435,21 +1398,21 @@
                 <w:sz w:val="20"/>
                 <w:szCs w:val="20"/>
               </w:rPr>
-              <w:t xml:space="preserve">3) El captador de facturas selecciona el </w:t>
-            </w:r>
-            <w:r>
-              <w:rPr>
-                <w:sz w:val="20"/>
-                <w:szCs w:val="20"/>
-              </w:rPr>
-              <w:t>botón</w:t>
-            </w:r>
-            <w:r>
-              <w:rPr>
-                <w:sz w:val="20"/>
-                <w:szCs w:val="20"/>
-              </w:rPr>
-              <w:t xml:space="preserve"> de seleccionar.</w:t>
+              <w:t>2</w:t>
+            </w:r>
+            <w:r>
+              <w:rPr>
+                <w:sz w:val="20"/>
+                <w:szCs w:val="20"/>
+              </w:rPr>
+              <w:t>) El captador de facturas selecciona e</w:t>
+            </w:r>
+            <w:r>
+              <w:rPr>
+                <w:sz w:val="20"/>
+                <w:szCs w:val="20"/>
+              </w:rPr>
+              <w:t>l nombre de la ciudad.</w:t>
             </w:r>
           </w:p>
         </w:tc>
@@ -1464,19 +1427,50 @@
                 <w:szCs w:val="20"/>
               </w:rPr>
             </w:pPr>
-            <w:r>
-              <w:rPr>
-                <w:sz w:val="20"/>
-                <w:szCs w:val="20"/>
-              </w:rPr>
-              <w:t xml:space="preserve">4) </w:t>
-            </w:r>
-            <w:r>
-              <w:rPr>
-                <w:sz w:val="20"/>
-                <w:szCs w:val="20"/>
-              </w:rPr>
-              <w:t>El sistema pasa a la pantalla de cambios de cliente.</w:t>
+          </w:p>
+        </w:tc>
+      </w:tr>
+      <w:tr>
+        <w:trPr>
+          <w:trHeight w:val="593"/>
+        </w:trPr>
+        <w:tc>
+          <w:tcPr>
+            <w:tcW w:w="4750" w:type="dxa"/>
+          </w:tcPr>
+          <w:p>
+            <w:pPr>
+              <w:rPr>
+                <w:sz w:val="20"/>
+                <w:szCs w:val="20"/>
+              </w:rPr>
+            </w:pPr>
+            <w:r>
+              <w:rPr>
+                <w:sz w:val="20"/>
+                <w:szCs w:val="20"/>
+              </w:rPr>
+              <w:t>3) El captador de facturas selecciona el botón de agregar.</w:t>
+            </w:r>
+          </w:p>
+        </w:tc>
+        <w:tc>
+          <w:tcPr>
+            <w:tcW w:w="4750" w:type="dxa"/>
+          </w:tcPr>
+          <w:p>
+            <w:pPr>
+              <w:rPr>
+                <w:sz w:val="20"/>
+                <w:szCs w:val="20"/>
+              </w:rPr>
+            </w:pPr>
+            <w:r>
+              <w:rPr>
+                <w:sz w:val="20"/>
+                <w:szCs w:val="20"/>
+              </w:rPr>
+              <w:t>4) Se agrega el estado y la ciudad que el captador de facturas agrego a los campos.</w:t>
             </w:r>
           </w:p>
         </w:tc>
@@ -1510,9 +1504,9 @@
         <w:tblLook w:val="04A0"/>
       </w:tblPr>
       <w:tblGrid>
-        <w:gridCol w:w="1546"/>
-        <w:gridCol w:w="122"/>
-        <w:gridCol w:w="992"/>
+        <w:gridCol w:w="1384"/>
+        <w:gridCol w:w="162"/>
+        <w:gridCol w:w="1114"/>
         <w:gridCol w:w="1707"/>
         <w:gridCol w:w="1138"/>
         <w:gridCol w:w="4077"/>
@@ -1565,6 +1559,7 @@
         <w:tc>
           <w:tcPr>
             <w:tcW w:w="1546" w:type="dxa"/>
+            <w:gridSpan w:val="2"/>
             <w:shd w:val="clear" w:color="auto" w:fill="95B3D7" w:themeFill="accent1" w:themeFillTint="99"/>
             <w:vAlign w:val="center"/>
           </w:tcPr>
@@ -1591,7 +1586,6 @@
         <w:tc>
           <w:tcPr>
             <w:tcW w:w="1114" w:type="dxa"/>
-            <w:gridSpan w:val="2"/>
             <w:tcBorders>
               <w:bottom w:val="single" w:sz="4" w:space="0" w:color="auto"/>
             </w:tcBorders>
@@ -1886,32 +1880,40 @@
         </w:trPr>
         <w:tc>
           <w:tcPr>
-            <w:tcW w:w="1668" w:type="dxa"/>
+            <w:tcW w:w="1384" w:type="dxa"/>
+            <w:vAlign w:val="center"/>
+          </w:tcPr>
+          <w:p>
+            <w:pPr>
+              <w:spacing w:after="0" w:line="240" w:lineRule="auto"/>
+              <w:rPr>
+                <w:rFonts w:cs="Calibri"/>
+                <w:sz w:val="20"/>
+                <w:szCs w:val="20"/>
+              </w:rPr>
+            </w:pPr>
+            <w:r>
+              <w:rPr>
+                <w:rFonts w:cs="Calibri"/>
+                <w:sz w:val="20"/>
+                <w:szCs w:val="20"/>
+              </w:rPr>
+              <w:t>Clave</w:t>
+            </w:r>
+            <w:r>
+              <w:rPr>
+                <w:rFonts w:cs="Calibri"/>
+                <w:sz w:val="20"/>
+                <w:szCs w:val="20"/>
+              </w:rPr>
+              <w:t xml:space="preserve"> estado y ciudad</w:t>
+            </w:r>
+          </w:p>
+        </w:tc>
+        <w:tc>
+          <w:tcPr>
+            <w:tcW w:w="1276" w:type="dxa"/>
             <w:gridSpan w:val="2"/>
-            <w:vAlign w:val="center"/>
-          </w:tcPr>
-          <w:p>
-            <w:pPr>
-              <w:spacing w:after="0" w:line="240" w:lineRule="auto"/>
-              <w:rPr>
-                <w:rFonts w:cs="Calibri"/>
-                <w:sz w:val="20"/>
-                <w:szCs w:val="20"/>
-              </w:rPr>
-            </w:pPr>
-            <w:r>
-              <w:rPr>
-                <w:rFonts w:cs="Calibri"/>
-                <w:sz w:val="20"/>
-                <w:szCs w:val="20"/>
-              </w:rPr>
-              <w:t>Clave</w:t>
-            </w:r>
-          </w:p>
-        </w:tc>
-        <w:tc>
-          <w:tcPr>
-            <w:tcW w:w="992" w:type="dxa"/>
             <w:tcBorders>
               <w:bottom w:val="single" w:sz="4" w:space="0" w:color="auto"/>
             </w:tcBorders>
@@ -1924,7 +1926,7 @@
                 <w:sz w:val="20"/>
                 <w:szCs w:val="20"/>
               </w:rPr>
-              <w:t>Clientes</w:t>
+              <w:t>Producto</w:t>
             </w:r>
           </w:p>
         </w:tc>
@@ -1952,7 +1954,7 @@
                 <w:sz w:val="20"/>
                 <w:szCs w:val="20"/>
               </w:rPr>
-              <w:t>Clave_Cliente</w:t>
+              <w:t>Clave_EstadoCiudad</w:t>
             </w:r>
             <w:proofErr w:type="spellEnd"/>
           </w:p>
@@ -2001,29 +2003,23 @@
               </w:rPr>
               <w:t xml:space="preserve">Clave </w:t>
             </w:r>
-            <w:r>
-              <w:rPr>
-                <w:rFonts w:cs="Calibri"/>
-                <w:sz w:val="20"/>
-                <w:szCs w:val="20"/>
-              </w:rPr>
-              <w:t>única</w:t>
-            </w:r>
-            <w:r>
-              <w:rPr>
-                <w:rFonts w:cs="Calibri"/>
-                <w:sz w:val="20"/>
-                <w:szCs w:val="20"/>
-              </w:rPr>
-              <w:t xml:space="preserve"> del cliente</w:t>
-            </w:r>
-            <w:r>
-              <w:rPr>
-                <w:rFonts w:cs="Calibri"/>
-                <w:sz w:val="20"/>
-                <w:szCs w:val="20"/>
-              </w:rPr>
-              <w:t>.</w:t>
+            <w:proofErr w:type="spellStart"/>
+            <w:r>
+              <w:rPr>
+                <w:rFonts w:cs="Calibri"/>
+                <w:sz w:val="20"/>
+                <w:szCs w:val="20"/>
+              </w:rPr>
+              <w:t>unica</w:t>
+            </w:r>
+            <w:proofErr w:type="spellEnd"/>
+            <w:r>
+              <w:rPr>
+                <w:rFonts w:cs="Calibri"/>
+                <w:sz w:val="20"/>
+                <w:szCs w:val="20"/>
+              </w:rPr>
+              <w:t xml:space="preserve"> entera del estado Ciudad</w:t>
             </w:r>
           </w:p>
         </w:tc>
@@ -2140,17 +2136,9 @@
                 <w:sz w:val="20"/>
                 <w:szCs w:val="20"/>
               </w:rPr>
-              <w:t>Char</w:t>
+              <w:t>int</w:t>
             </w:r>
             <w:proofErr w:type="spellEnd"/>
-            <w:r>
-              <w:rPr>
-                <w:rFonts w:cs="Calibri"/>
-                <w:sz w:val="20"/>
-                <w:szCs w:val="20"/>
-              </w:rPr>
-              <w:t>(12)</w:t>
-            </w:r>
           </w:p>
         </w:tc>
       </w:tr>
@@ -2160,11 +2148,59 @@
         </w:trPr>
         <w:tc>
           <w:tcPr>
-            <w:tcW w:w="1668" w:type="dxa"/>
+            <w:tcW w:w="1384" w:type="dxa"/>
+            <w:vAlign w:val="center"/>
+          </w:tcPr>
+          <w:p>
+            <w:pPr>
+              <w:spacing w:after="0" w:line="240" w:lineRule="auto"/>
+              <w:rPr>
+                <w:rFonts w:cs="Calibri"/>
+                <w:sz w:val="20"/>
+                <w:szCs w:val="20"/>
+              </w:rPr>
+            </w:pPr>
+            <w:r>
+              <w:rPr>
+                <w:rFonts w:cs="Calibri"/>
+                <w:sz w:val="20"/>
+                <w:szCs w:val="20"/>
+              </w:rPr>
+              <w:t>Nombre</w:t>
+            </w:r>
+            <w:r>
+              <w:rPr>
+                <w:rFonts w:cs="Calibri"/>
+                <w:sz w:val="20"/>
+                <w:szCs w:val="20"/>
+              </w:rPr>
+              <w:t xml:space="preserve"> del estado</w:t>
+            </w:r>
+          </w:p>
+        </w:tc>
+        <w:tc>
+          <w:tcPr>
+            <w:tcW w:w="1276" w:type="dxa"/>
             <w:gridSpan w:val="2"/>
             <w:vAlign w:val="center"/>
           </w:tcPr>
           <w:p>
+            <w:r>
+              <w:rPr>
+                <w:rFonts w:cs="Calibri"/>
+                <w:sz w:val="20"/>
+                <w:szCs w:val="20"/>
+              </w:rPr>
+              <w:t>Producto</w:t>
+            </w:r>
+          </w:p>
+        </w:tc>
+        <w:tc>
+          <w:tcPr>
+            <w:tcW w:w="1707" w:type="dxa"/>
+            <w:vAlign w:val="center"/>
+          </w:tcPr>
+          <w:p>
             <w:pPr>
               <w:spacing w:after="0" w:line="240" w:lineRule="auto"/>
               <w:rPr>
@@ -2173,35 +2209,29 @@
                 <w:szCs w:val="20"/>
               </w:rPr>
             </w:pPr>
-            <w:r>
-              <w:rPr>
-                <w:rFonts w:cs="Calibri"/>
-                <w:sz w:val="20"/>
-                <w:szCs w:val="20"/>
-              </w:rPr>
-              <w:t>Nombre</w:t>
-            </w:r>
-          </w:p>
-        </w:tc>
-        <w:tc>
-          <w:tcPr>
-            <w:tcW w:w="992" w:type="dxa"/>
-            <w:vAlign w:val="center"/>
-          </w:tcPr>
-          <w:p>
-            <w:r>
-              <w:rPr>
-                <w:rFonts w:cs="Calibri"/>
-                <w:sz w:val="20"/>
-                <w:szCs w:val="20"/>
-              </w:rPr>
-              <w:t>Clientes</w:t>
-            </w:r>
-          </w:p>
-        </w:tc>
-        <w:tc>
-          <w:tcPr>
-            <w:tcW w:w="1707" w:type="dxa"/>
+            <w:proofErr w:type="spellStart"/>
+            <w:r>
+              <w:rPr>
+                <w:rFonts w:cs="Calibri"/>
+                <w:sz w:val="20"/>
+                <w:szCs w:val="20"/>
+              </w:rPr>
+              <w:t>No</w:t>
+            </w:r>
+            <w:r>
+              <w:rPr>
+                <w:rFonts w:cs="Calibri"/>
+                <w:sz w:val="20"/>
+                <w:szCs w:val="20"/>
+              </w:rPr>
+              <w:t>mbre_Estado</w:t>
+            </w:r>
+            <w:proofErr w:type="spellEnd"/>
+          </w:p>
+        </w:tc>
+        <w:tc>
+          <w:tcPr>
+            <w:tcW w:w="1138" w:type="dxa"/>
             <w:vAlign w:val="center"/>
           </w:tcPr>
           <w:p>
@@ -2213,19 +2243,11 @@
                 <w:szCs w:val="20"/>
               </w:rPr>
             </w:pPr>
-            <w:r>
-              <w:rPr>
-                <w:rFonts w:cs="Calibri"/>
-                <w:sz w:val="20"/>
-                <w:szCs w:val="20"/>
-              </w:rPr>
-              <w:t>Nombre</w:t>
-            </w:r>
-          </w:p>
-        </w:tc>
-        <w:tc>
-          <w:tcPr>
-            <w:tcW w:w="1138" w:type="dxa"/>
+          </w:p>
+        </w:tc>
+        <w:tc>
+          <w:tcPr>
+            <w:tcW w:w="4077" w:type="dxa"/>
             <w:vAlign w:val="center"/>
           </w:tcPr>
           <w:p>
@@ -2237,11 +2259,19 @@
                 <w:szCs w:val="20"/>
               </w:rPr>
             </w:pPr>
-          </w:p>
-        </w:tc>
-        <w:tc>
-          <w:tcPr>
-            <w:tcW w:w="4077" w:type="dxa"/>
+            <w:r>
+              <w:rPr>
+                <w:rFonts w:cs="Calibri"/>
+                <w:sz w:val="20"/>
+                <w:szCs w:val="20"/>
+              </w:rPr>
+              <w:t>Muestra el nombre del estado.</w:t>
+            </w:r>
+          </w:p>
+        </w:tc>
+        <w:tc>
+          <w:tcPr>
+            <w:tcW w:w="360" w:type="dxa"/>
             <w:vAlign w:val="center"/>
           </w:tcPr>
           <w:p>
@@ -2259,7 +2289,7 @@
                 <w:sz w:val="20"/>
                 <w:szCs w:val="20"/>
               </w:rPr>
-              <w:t>Muestra el nombre del cliente.</w:t>
+              <w:t xml:space="preserve">S </w:t>
             </w:r>
           </w:p>
         </w:tc>
@@ -2283,13 +2313,37 @@
                 <w:sz w:val="20"/>
                 <w:szCs w:val="20"/>
               </w:rPr>
+              <w:t>S</w:t>
+            </w:r>
+          </w:p>
+        </w:tc>
+        <w:tc>
+          <w:tcPr>
+            <w:tcW w:w="450" w:type="dxa"/>
+            <w:vAlign w:val="center"/>
+          </w:tcPr>
+          <w:p>
+            <w:pPr>
+              <w:spacing w:after="0" w:line="240" w:lineRule="auto"/>
+              <w:rPr>
+                <w:rFonts w:cs="Calibri"/>
+                <w:sz w:val="20"/>
+                <w:szCs w:val="20"/>
+              </w:rPr>
+            </w:pPr>
+            <w:r>
+              <w:rPr>
+                <w:rFonts w:cs="Calibri"/>
+                <w:sz w:val="20"/>
+                <w:szCs w:val="20"/>
+              </w:rPr>
               <w:t xml:space="preserve">S </w:t>
             </w:r>
           </w:p>
         </w:tc>
         <w:tc>
           <w:tcPr>
-            <w:tcW w:w="360" w:type="dxa"/>
+            <w:tcW w:w="1620" w:type="dxa"/>
             <w:vAlign w:val="center"/>
           </w:tcPr>
           <w:p>
@@ -2301,19 +2355,11 @@
                 <w:szCs w:val="20"/>
               </w:rPr>
             </w:pPr>
-            <w:r>
-              <w:rPr>
-                <w:rFonts w:cs="Calibri"/>
-                <w:sz w:val="20"/>
-                <w:szCs w:val="20"/>
-              </w:rPr>
-              <w:t>S</w:t>
-            </w:r>
-          </w:p>
-        </w:tc>
-        <w:tc>
-          <w:tcPr>
-            <w:tcW w:w="450" w:type="dxa"/>
+          </w:p>
+        </w:tc>
+        <w:tc>
+          <w:tcPr>
+            <w:tcW w:w="1354" w:type="dxa"/>
             <w:vAlign w:val="center"/>
           </w:tcPr>
           <w:p>
@@ -2325,46 +2371,6 @@
                 <w:szCs w:val="20"/>
               </w:rPr>
             </w:pPr>
-            <w:r>
-              <w:rPr>
-                <w:rFonts w:cs="Calibri"/>
-                <w:sz w:val="20"/>
-                <w:szCs w:val="20"/>
-              </w:rPr>
-              <w:t xml:space="preserve">S </w:t>
-            </w:r>
-          </w:p>
-        </w:tc>
-        <w:tc>
-          <w:tcPr>
-            <w:tcW w:w="1620" w:type="dxa"/>
-            <w:vAlign w:val="center"/>
-          </w:tcPr>
-          <w:p>
-            <w:pPr>
-              <w:spacing w:after="0" w:line="240" w:lineRule="auto"/>
-              <w:rPr>
-                <w:rFonts w:cs="Calibri"/>
-                <w:sz w:val="20"/>
-                <w:szCs w:val="20"/>
-              </w:rPr>
-            </w:pPr>
-          </w:p>
-        </w:tc>
-        <w:tc>
-          <w:tcPr>
-            <w:tcW w:w="1354" w:type="dxa"/>
-            <w:vAlign w:val="center"/>
-          </w:tcPr>
-          <w:p>
-            <w:pPr>
-              <w:spacing w:after="0" w:line="240" w:lineRule="auto"/>
-              <w:rPr>
-                <w:rFonts w:cs="Calibri"/>
-                <w:sz w:val="20"/>
-                <w:szCs w:val="20"/>
-              </w:rPr>
-            </w:pPr>
             <w:proofErr w:type="spellStart"/>
             <w:r>
               <w:rPr>
@@ -2381,7 +2387,15 @@
                 <w:sz w:val="20"/>
                 <w:szCs w:val="20"/>
               </w:rPr>
-              <w:t>(50)</w:t>
+              <w:t>(3</w:t>
+            </w:r>
+            <w:r>
+              <w:rPr>
+                <w:rFonts w:cs="Calibri"/>
+                <w:sz w:val="20"/>
+                <w:szCs w:val="20"/>
+              </w:rPr>
+              <w:t>0)</w:t>
             </w:r>
           </w:p>
         </w:tc>
@@ -2392,12 +2406,67 @@
         </w:trPr>
         <w:tc>
           <w:tcPr>
-            <w:tcW w:w="1668" w:type="dxa"/>
+            <w:tcW w:w="1384" w:type="dxa"/>
+            <w:vAlign w:val="center"/>
+          </w:tcPr>
+          <w:p>
+            <w:pPr>
+              <w:spacing w:after="0" w:line="240" w:lineRule="auto"/>
+              <w:rPr>
+                <w:rFonts w:cs="Calibri"/>
+                <w:sz w:val="20"/>
+                <w:szCs w:val="20"/>
+              </w:rPr>
+            </w:pPr>
+            <w:r>
+              <w:rPr>
+                <w:rFonts w:cs="Calibri"/>
+                <w:sz w:val="20"/>
+                <w:szCs w:val="20"/>
+              </w:rPr>
+              <w:t>Nombre de la ciudad</w:t>
+            </w:r>
+            <w:r>
+              <w:rPr>
+                <w:rFonts w:cs="Calibri"/>
+                <w:sz w:val="20"/>
+                <w:szCs w:val="20"/>
+              </w:rPr>
+              <w:t xml:space="preserve"> </w:t>
+            </w:r>
+          </w:p>
+        </w:tc>
+        <w:tc>
+          <w:tcPr>
+            <w:tcW w:w="1276" w:type="dxa"/>
             <w:gridSpan w:val="2"/>
             <w:vAlign w:val="center"/>
           </w:tcPr>
           <w:p>
             <w:pPr>
+              <w:rPr>
+                <w:rFonts w:cs="Calibri"/>
+                <w:sz w:val="20"/>
+                <w:szCs w:val="20"/>
+              </w:rPr>
+            </w:pPr>
+            <w:r>
+              <w:rPr>
+                <w:rFonts w:cs="Calibri"/>
+                <w:sz w:val="20"/>
+                <w:szCs w:val="20"/>
+              </w:rPr>
+              <w:t>Producto</w:t>
+            </w:r>
+          </w:p>
+        </w:tc>
+        <w:tc>
+          <w:tcPr>
+            <w:tcW w:w="1707" w:type="dxa"/>
+            <w:vAlign w:val="center"/>
+          </w:tcPr>
+          <w:p>
+            <w:pPr>
               <w:spacing w:after="0" w:line="240" w:lineRule="auto"/>
               <w:rPr>
                 <w:rFonts w:cs="Calibri"/>
@@ -2405,42 +2474,21 @@
                 <w:szCs w:val="20"/>
               </w:rPr>
             </w:pPr>
-            <w:r>
-              <w:rPr>
-                <w:rFonts w:cs="Calibri"/>
-                <w:sz w:val="20"/>
-                <w:szCs w:val="20"/>
-              </w:rPr>
-              <w:t>Apellido</w:t>
-            </w:r>
-          </w:p>
-        </w:tc>
-        <w:tc>
-          <w:tcPr>
-            <w:tcW w:w="992" w:type="dxa"/>
-            <w:vAlign w:val="center"/>
-          </w:tcPr>
-          <w:p>
-            <w:pPr>
-              <w:rPr>
-                <w:rFonts w:cs="Calibri"/>
-                <w:sz w:val="20"/>
-                <w:szCs w:val="20"/>
-              </w:rPr>
-            </w:pPr>
-            <w:r>
-              <w:rPr>
-                <w:rFonts w:cs="Calibri"/>
-                <w:sz w:val="20"/>
-                <w:szCs w:val="20"/>
-              </w:rPr>
-              <w:t>Clientes</w:t>
-            </w:r>
-          </w:p>
-        </w:tc>
-        <w:tc>
-          <w:tcPr>
-            <w:tcW w:w="1707" w:type="dxa"/>
+            <w:proofErr w:type="spellStart"/>
+            <w:r>
+              <w:rPr>
+                <w:rFonts w:cs="Calibri"/>
+                <w:sz w:val="20"/>
+                <w:szCs w:val="20"/>
+              </w:rPr>
+              <w:t>Nombre_Ciudad</w:t>
+            </w:r>
+            <w:proofErr w:type="spellEnd"/>
+          </w:p>
+        </w:tc>
+        <w:tc>
+          <w:tcPr>
+            <w:tcW w:w="1138" w:type="dxa"/>
             <w:vAlign w:val="center"/>
           </w:tcPr>
           <w:p>
@@ -2452,6 +2500,150 @@
                 <w:szCs w:val="20"/>
               </w:rPr>
             </w:pPr>
+          </w:p>
+        </w:tc>
+        <w:tc>
+          <w:tcPr>
+            <w:tcW w:w="4077" w:type="dxa"/>
+            <w:vAlign w:val="center"/>
+          </w:tcPr>
+          <w:p>
+            <w:pPr>
+              <w:spacing w:after="0" w:line="240" w:lineRule="auto"/>
+              <w:rPr>
+                <w:rFonts w:cs="Calibri"/>
+                <w:sz w:val="20"/>
+                <w:szCs w:val="20"/>
+              </w:rPr>
+            </w:pPr>
+            <w:r>
+              <w:rPr>
+                <w:rFonts w:cs="Calibri"/>
+                <w:sz w:val="20"/>
+                <w:szCs w:val="20"/>
+              </w:rPr>
+              <w:t>Mue</w:t>
+            </w:r>
+            <w:r>
+              <w:rPr>
+                <w:rFonts w:cs="Calibri"/>
+                <w:sz w:val="20"/>
+                <w:szCs w:val="20"/>
+              </w:rPr>
+              <w:t>stra el nombre de la ciudad</w:t>
+            </w:r>
+            <w:r>
+              <w:rPr>
+                <w:rFonts w:cs="Calibri"/>
+                <w:sz w:val="20"/>
+                <w:szCs w:val="20"/>
+              </w:rPr>
+              <w:t>.</w:t>
+            </w:r>
+          </w:p>
+        </w:tc>
+        <w:tc>
+          <w:tcPr>
+            <w:tcW w:w="360" w:type="dxa"/>
+            <w:vAlign w:val="center"/>
+          </w:tcPr>
+          <w:p>
+            <w:pPr>
+              <w:spacing w:after="0" w:line="240" w:lineRule="auto"/>
+              <w:rPr>
+                <w:rFonts w:cs="Calibri"/>
+                <w:sz w:val="20"/>
+                <w:szCs w:val="20"/>
+              </w:rPr>
+            </w:pPr>
+            <w:r>
+              <w:rPr>
+                <w:rFonts w:cs="Calibri"/>
+                <w:sz w:val="20"/>
+                <w:szCs w:val="20"/>
+              </w:rPr>
+              <w:t>S</w:t>
+            </w:r>
+          </w:p>
+        </w:tc>
+        <w:tc>
+          <w:tcPr>
+            <w:tcW w:w="360" w:type="dxa"/>
+            <w:vAlign w:val="center"/>
+          </w:tcPr>
+          <w:p>
+            <w:pPr>
+              <w:spacing w:after="0" w:line="240" w:lineRule="auto"/>
+              <w:rPr>
+                <w:rFonts w:cs="Calibri"/>
+                <w:sz w:val="20"/>
+                <w:szCs w:val="20"/>
+              </w:rPr>
+            </w:pPr>
+            <w:r>
+              <w:rPr>
+                <w:rFonts w:cs="Calibri"/>
+                <w:sz w:val="20"/>
+                <w:szCs w:val="20"/>
+              </w:rPr>
+              <w:t>S</w:t>
+            </w:r>
+          </w:p>
+        </w:tc>
+        <w:tc>
+          <w:tcPr>
+            <w:tcW w:w="450" w:type="dxa"/>
+            <w:vAlign w:val="center"/>
+          </w:tcPr>
+          <w:p>
+            <w:pPr>
+              <w:spacing w:after="0" w:line="240" w:lineRule="auto"/>
+              <w:rPr>
+                <w:rFonts w:cs="Calibri"/>
+                <w:sz w:val="20"/>
+                <w:szCs w:val="20"/>
+              </w:rPr>
+            </w:pPr>
+            <w:r>
+              <w:rPr>
+                <w:rFonts w:cs="Calibri"/>
+                <w:sz w:val="20"/>
+                <w:szCs w:val="20"/>
+              </w:rPr>
+              <w:t>S</w:t>
+            </w:r>
+          </w:p>
+        </w:tc>
+        <w:tc>
+          <w:tcPr>
+            <w:tcW w:w="1620" w:type="dxa"/>
+            <w:vAlign w:val="center"/>
+          </w:tcPr>
+          <w:p>
+            <w:pPr>
+              <w:spacing w:after="0" w:line="240" w:lineRule="auto"/>
+              <w:rPr>
+                <w:rFonts w:cs="Calibri"/>
+                <w:sz w:val="20"/>
+                <w:szCs w:val="20"/>
+              </w:rPr>
+            </w:pPr>
+          </w:p>
+        </w:tc>
+        <w:tc>
+          <w:tcPr>
+            <w:tcW w:w="1354" w:type="dxa"/>
+            <w:vAlign w:val="center"/>
+          </w:tcPr>
+          <w:p>
+            <w:pPr>
+              <w:spacing w:after="0" w:line="240" w:lineRule="auto"/>
+              <w:rPr>
+                <w:rFonts w:cs="Calibri"/>
+                <w:sz w:val="20"/>
+                <w:szCs w:val="20"/>
+              </w:rPr>
+            </w:pPr>
             <w:proofErr w:type="spellStart"/>
             <w:r>
               <w:rPr>
@@ -2459,883 +2651,24 @@
                 <w:sz w:val="20"/>
                 <w:szCs w:val="20"/>
               </w:rPr>
-              <w:t>Apellio</w:t>
+              <w:t>Char</w:t>
             </w:r>
             <w:proofErr w:type="spellEnd"/>
-          </w:p>
-        </w:tc>
-        <w:tc>
-          <w:tcPr>
-            <w:tcW w:w="1138" w:type="dxa"/>
-            <w:vAlign w:val="center"/>
-          </w:tcPr>
-          <w:p>
-            <w:pPr>
-              <w:spacing w:after="0" w:line="240" w:lineRule="auto"/>
-              <w:rPr>
-                <w:rFonts w:cs="Calibri"/>
-                <w:sz w:val="20"/>
-                <w:szCs w:val="20"/>
-              </w:rPr>
-            </w:pPr>
-          </w:p>
-        </w:tc>
-        <w:tc>
-          <w:tcPr>
-            <w:tcW w:w="4077" w:type="dxa"/>
-            <w:vAlign w:val="center"/>
-          </w:tcPr>
-          <w:p>
-            <w:pPr>
-              <w:spacing w:after="0" w:line="240" w:lineRule="auto"/>
-              <w:rPr>
-                <w:rFonts w:cs="Calibri"/>
-                <w:sz w:val="20"/>
-                <w:szCs w:val="20"/>
-              </w:rPr>
-            </w:pPr>
-            <w:r>
-              <w:rPr>
-                <w:rFonts w:cs="Calibri"/>
-                <w:sz w:val="20"/>
-                <w:szCs w:val="20"/>
-              </w:rPr>
-              <w:t xml:space="preserve">Muestra </w:t>
-            </w:r>
-            <w:r>
-              <w:rPr>
-                <w:rFonts w:cs="Calibri"/>
-                <w:sz w:val="20"/>
-                <w:szCs w:val="20"/>
-              </w:rPr>
-              <w:t>el apellido del cliente.</w:t>
-            </w:r>
-          </w:p>
-        </w:tc>
-        <w:tc>
-          <w:tcPr>
-            <w:tcW w:w="360" w:type="dxa"/>
-            <w:vAlign w:val="center"/>
-          </w:tcPr>
-          <w:p>
-            <w:pPr>
-              <w:spacing w:after="0" w:line="240" w:lineRule="auto"/>
-              <w:rPr>
-                <w:rFonts w:cs="Calibri"/>
-                <w:sz w:val="20"/>
-                <w:szCs w:val="20"/>
-              </w:rPr>
-            </w:pPr>
-            <w:r>
-              <w:rPr>
-                <w:rFonts w:cs="Calibri"/>
-                <w:sz w:val="20"/>
-                <w:szCs w:val="20"/>
-              </w:rPr>
-              <w:t>S</w:t>
-            </w:r>
-          </w:p>
-        </w:tc>
-        <w:tc>
-          <w:tcPr>
-            <w:tcW w:w="360" w:type="dxa"/>
-            <w:vAlign w:val="center"/>
-          </w:tcPr>
-          <w:p>
-            <w:pPr>
-              <w:spacing w:after="0" w:line="240" w:lineRule="auto"/>
-              <w:rPr>
-                <w:rFonts w:cs="Calibri"/>
-                <w:sz w:val="20"/>
-                <w:szCs w:val="20"/>
-              </w:rPr>
-            </w:pPr>
-            <w:r>
-              <w:rPr>
-                <w:rFonts w:cs="Calibri"/>
-                <w:sz w:val="20"/>
-                <w:szCs w:val="20"/>
-              </w:rPr>
-              <w:t>S</w:t>
-            </w:r>
-          </w:p>
-        </w:tc>
-        <w:tc>
-          <w:tcPr>
-            <w:tcW w:w="450" w:type="dxa"/>
-            <w:vAlign w:val="center"/>
-          </w:tcPr>
-          <w:p>
-            <w:pPr>
-              <w:spacing w:after="0" w:line="240" w:lineRule="auto"/>
-              <w:rPr>
-                <w:rFonts w:cs="Calibri"/>
-                <w:sz w:val="20"/>
-                <w:szCs w:val="20"/>
-              </w:rPr>
-            </w:pPr>
-            <w:r>
-              <w:rPr>
-                <w:rFonts w:cs="Calibri"/>
-                <w:sz w:val="20"/>
-                <w:szCs w:val="20"/>
-              </w:rPr>
-              <w:t>S</w:t>
-            </w:r>
-          </w:p>
-        </w:tc>
-        <w:tc>
-          <w:tcPr>
-            <w:tcW w:w="1620" w:type="dxa"/>
-            <w:vAlign w:val="center"/>
-          </w:tcPr>
-          <w:p>
-            <w:pPr>
-              <w:spacing w:after="0" w:line="240" w:lineRule="auto"/>
-              <w:rPr>
-                <w:rFonts w:cs="Calibri"/>
-                <w:sz w:val="20"/>
-                <w:szCs w:val="20"/>
-              </w:rPr>
-            </w:pPr>
-          </w:p>
-        </w:tc>
-        <w:tc>
-          <w:tcPr>
-            <w:tcW w:w="1354" w:type="dxa"/>
-            <w:vAlign w:val="center"/>
-          </w:tcPr>
-          <w:p>
-            <w:pPr>
-              <w:spacing w:after="0" w:line="240" w:lineRule="auto"/>
-              <w:rPr>
-                <w:rFonts w:cs="Calibri"/>
-                <w:sz w:val="20"/>
-                <w:szCs w:val="20"/>
-              </w:rPr>
-            </w:pPr>
-            <w:proofErr w:type="spellStart"/>
-            <w:r>
-              <w:rPr>
-                <w:rFonts w:cs="Calibri"/>
-                <w:sz w:val="20"/>
-                <w:szCs w:val="20"/>
-              </w:rPr>
-              <w:t>Char</w:t>
-            </w:r>
-            <w:proofErr w:type="spellEnd"/>
-            <w:r>
-              <w:rPr>
-                <w:rFonts w:cs="Calibri"/>
-                <w:sz w:val="20"/>
-                <w:szCs w:val="20"/>
-              </w:rPr>
-              <w:t>(50)</w:t>
-            </w:r>
-          </w:p>
-        </w:tc>
-      </w:tr>
-      <w:tr>
-        <w:trPr>
-          <w:trHeight w:val="367"/>
-        </w:trPr>
-        <w:tc>
-          <w:tcPr>
-            <w:tcW w:w="1668" w:type="dxa"/>
-            <w:gridSpan w:val="2"/>
-            <w:vAlign w:val="center"/>
-          </w:tcPr>
-          <w:p>
-            <w:pPr>
-              <w:spacing w:after="0" w:line="240" w:lineRule="auto"/>
-              <w:rPr>
-                <w:rFonts w:cs="Calibri"/>
-                <w:sz w:val="20"/>
-                <w:szCs w:val="20"/>
-              </w:rPr>
-            </w:pPr>
-            <w:r>
-              <w:rPr>
-                <w:rFonts w:cs="Calibri"/>
-                <w:sz w:val="20"/>
-                <w:szCs w:val="20"/>
-              </w:rPr>
-              <w:t>RFC</w:t>
-            </w:r>
-          </w:p>
-        </w:tc>
-        <w:tc>
-          <w:tcPr>
-            <w:tcW w:w="992" w:type="dxa"/>
-            <w:vAlign w:val="center"/>
-          </w:tcPr>
-          <w:p>
-            <w:pPr>
-              <w:rPr>
-                <w:rFonts w:cs="Calibri"/>
-                <w:sz w:val="20"/>
-                <w:szCs w:val="20"/>
-              </w:rPr>
-            </w:pPr>
-            <w:r>
-              <w:rPr>
-                <w:rFonts w:cs="Calibri"/>
-                <w:sz w:val="20"/>
-                <w:szCs w:val="20"/>
-              </w:rPr>
-              <w:t>Clientes</w:t>
-            </w:r>
-          </w:p>
-        </w:tc>
-        <w:tc>
-          <w:tcPr>
-            <w:tcW w:w="1707" w:type="dxa"/>
-            <w:vAlign w:val="center"/>
-          </w:tcPr>
-          <w:p>
-            <w:pPr>
-              <w:spacing w:after="0" w:line="240" w:lineRule="auto"/>
-              <w:rPr>
-                <w:rFonts w:cs="Calibri"/>
-                <w:sz w:val="20"/>
-                <w:szCs w:val="20"/>
-              </w:rPr>
-            </w:pPr>
-            <w:r>
-              <w:rPr>
-                <w:rFonts w:cs="Calibri"/>
-                <w:sz w:val="20"/>
-                <w:szCs w:val="20"/>
-              </w:rPr>
-              <w:t>RFC</w:t>
-            </w:r>
-          </w:p>
-        </w:tc>
-        <w:tc>
-          <w:tcPr>
-            <w:tcW w:w="1138" w:type="dxa"/>
-            <w:vAlign w:val="center"/>
-          </w:tcPr>
-          <w:p>
-            <w:pPr>
-              <w:spacing w:after="0" w:line="240" w:lineRule="auto"/>
-              <w:rPr>
-                <w:rFonts w:cs="Calibri"/>
-                <w:sz w:val="20"/>
-                <w:szCs w:val="20"/>
-              </w:rPr>
-            </w:pPr>
-          </w:p>
-        </w:tc>
-        <w:tc>
-          <w:tcPr>
-            <w:tcW w:w="4077" w:type="dxa"/>
-            <w:vAlign w:val="center"/>
-          </w:tcPr>
-          <w:p>
-            <w:pPr>
-              <w:spacing w:after="0" w:line="240" w:lineRule="auto"/>
-              <w:rPr>
-                <w:rFonts w:cs="Calibri"/>
-                <w:sz w:val="20"/>
-                <w:szCs w:val="20"/>
-              </w:rPr>
-            </w:pPr>
-            <w:r>
-              <w:rPr>
-                <w:rFonts w:cs="Calibri"/>
-                <w:sz w:val="20"/>
-                <w:szCs w:val="20"/>
-              </w:rPr>
-              <w:t>Muestra el RFC del cliente.</w:t>
-            </w:r>
-          </w:p>
-        </w:tc>
-        <w:tc>
-          <w:tcPr>
-            <w:tcW w:w="360" w:type="dxa"/>
-            <w:vAlign w:val="center"/>
-          </w:tcPr>
-          <w:p>
-            <w:pPr>
-              <w:spacing w:after="0" w:line="240" w:lineRule="auto"/>
-              <w:rPr>
-                <w:rFonts w:cs="Calibri"/>
-                <w:sz w:val="20"/>
-                <w:szCs w:val="20"/>
-              </w:rPr>
-            </w:pPr>
-            <w:r>
-              <w:rPr>
-                <w:rFonts w:cs="Calibri"/>
-                <w:sz w:val="20"/>
-                <w:szCs w:val="20"/>
-              </w:rPr>
-              <w:t>S</w:t>
-            </w:r>
-          </w:p>
-        </w:tc>
-        <w:tc>
-          <w:tcPr>
-            <w:tcW w:w="360" w:type="dxa"/>
-            <w:vAlign w:val="center"/>
-          </w:tcPr>
-          <w:p>
-            <w:pPr>
-              <w:spacing w:after="0" w:line="240" w:lineRule="auto"/>
-              <w:rPr>
-                <w:rFonts w:cs="Calibri"/>
-                <w:sz w:val="20"/>
-                <w:szCs w:val="20"/>
-              </w:rPr>
-            </w:pPr>
-            <w:r>
-              <w:rPr>
-                <w:rFonts w:cs="Calibri"/>
-                <w:sz w:val="20"/>
-                <w:szCs w:val="20"/>
-              </w:rPr>
-              <w:t>S</w:t>
-            </w:r>
-          </w:p>
-        </w:tc>
-        <w:tc>
-          <w:tcPr>
-            <w:tcW w:w="450" w:type="dxa"/>
-            <w:vAlign w:val="center"/>
-          </w:tcPr>
-          <w:p>
-            <w:pPr>
-              <w:spacing w:after="0" w:line="240" w:lineRule="auto"/>
-              <w:rPr>
-                <w:rFonts w:cs="Calibri"/>
-                <w:sz w:val="20"/>
-                <w:szCs w:val="20"/>
-              </w:rPr>
-            </w:pPr>
-            <w:r>
-              <w:rPr>
-                <w:rFonts w:cs="Calibri"/>
-                <w:sz w:val="20"/>
-                <w:szCs w:val="20"/>
-              </w:rPr>
-              <w:t>S</w:t>
-            </w:r>
-          </w:p>
-        </w:tc>
-        <w:tc>
-          <w:tcPr>
-            <w:tcW w:w="1620" w:type="dxa"/>
-            <w:vAlign w:val="center"/>
-          </w:tcPr>
-          <w:p>
-            <w:pPr>
-              <w:spacing w:after="0" w:line="240" w:lineRule="auto"/>
-              <w:rPr>
-                <w:rFonts w:cs="Calibri"/>
-                <w:sz w:val="20"/>
-                <w:szCs w:val="20"/>
-              </w:rPr>
-            </w:pPr>
-          </w:p>
-        </w:tc>
-        <w:tc>
-          <w:tcPr>
-            <w:tcW w:w="1354" w:type="dxa"/>
-            <w:vAlign w:val="center"/>
-          </w:tcPr>
-          <w:p>
-            <w:pPr>
-              <w:spacing w:after="0" w:line="240" w:lineRule="auto"/>
-              <w:rPr>
-                <w:rFonts w:cs="Calibri"/>
-                <w:sz w:val="20"/>
-                <w:szCs w:val="20"/>
-              </w:rPr>
-            </w:pPr>
-            <w:proofErr w:type="spellStart"/>
-            <w:r>
-              <w:rPr>
-                <w:rFonts w:cs="Calibri"/>
-                <w:sz w:val="20"/>
-                <w:szCs w:val="20"/>
-              </w:rPr>
-              <w:t>Char</w:t>
-            </w:r>
-            <w:proofErr w:type="spellEnd"/>
-            <w:r>
-              <w:rPr>
-                <w:rFonts w:cs="Calibri"/>
-                <w:sz w:val="20"/>
-                <w:szCs w:val="20"/>
-              </w:rPr>
-              <w:t>(13)</w:t>
-            </w:r>
-          </w:p>
-        </w:tc>
-      </w:tr>
-      <w:tr>
-        <w:trPr>
-          <w:trHeight w:val="367"/>
-        </w:trPr>
-        <w:tc>
-          <w:tcPr>
-            <w:tcW w:w="1668" w:type="dxa"/>
-            <w:gridSpan w:val="2"/>
-            <w:vAlign w:val="center"/>
-          </w:tcPr>
-          <w:p>
-            <w:pPr>
-              <w:spacing w:after="0" w:line="240" w:lineRule="auto"/>
-              <w:rPr>
-                <w:rFonts w:cs="Calibri"/>
-                <w:sz w:val="20"/>
-                <w:szCs w:val="20"/>
-              </w:rPr>
-            </w:pPr>
-            <w:r>
-              <w:rPr>
-                <w:rFonts w:cs="Calibri"/>
-                <w:sz w:val="20"/>
-                <w:szCs w:val="20"/>
-              </w:rPr>
-              <w:t>Estado y ciudad</w:t>
-            </w:r>
-          </w:p>
-        </w:tc>
-        <w:tc>
-          <w:tcPr>
-            <w:tcW w:w="992" w:type="dxa"/>
-            <w:vAlign w:val="center"/>
-          </w:tcPr>
-          <w:p>
-            <w:pPr>
-              <w:rPr>
-                <w:rFonts w:cs="Calibri"/>
-                <w:sz w:val="20"/>
-                <w:szCs w:val="20"/>
-              </w:rPr>
-            </w:pPr>
-            <w:proofErr w:type="spellStart"/>
-            <w:r>
-              <w:rPr>
-                <w:rFonts w:cs="Calibri"/>
-                <w:sz w:val="20"/>
-                <w:szCs w:val="20"/>
-              </w:rPr>
-              <w:t>Estado_Ciudad</w:t>
-            </w:r>
-            <w:proofErr w:type="spellEnd"/>
-          </w:p>
-        </w:tc>
-        <w:tc>
-          <w:tcPr>
-            <w:tcW w:w="1707" w:type="dxa"/>
-            <w:vAlign w:val="center"/>
-          </w:tcPr>
-          <w:p>
-            <w:pPr>
-              <w:spacing w:after="0" w:line="240" w:lineRule="auto"/>
-              <w:rPr>
-                <w:rFonts w:cs="Calibri"/>
-                <w:sz w:val="20"/>
-                <w:szCs w:val="20"/>
-              </w:rPr>
-            </w:pPr>
-            <w:proofErr w:type="spellStart"/>
-            <w:r>
-              <w:rPr>
-                <w:rFonts w:cs="Calibri"/>
-                <w:sz w:val="20"/>
-                <w:szCs w:val="20"/>
-              </w:rPr>
-              <w:t>Estado_Ciudad</w:t>
-            </w:r>
-            <w:proofErr w:type="spellEnd"/>
-          </w:p>
-        </w:tc>
-        <w:tc>
-          <w:tcPr>
-            <w:tcW w:w="1138" w:type="dxa"/>
-            <w:vAlign w:val="center"/>
-          </w:tcPr>
-          <w:p>
-            <w:pPr>
-              <w:spacing w:after="0" w:line="240" w:lineRule="auto"/>
-              <w:rPr>
-                <w:rFonts w:cs="Calibri"/>
-                <w:sz w:val="20"/>
-                <w:szCs w:val="20"/>
-              </w:rPr>
-            </w:pPr>
-          </w:p>
-        </w:tc>
-        <w:tc>
-          <w:tcPr>
-            <w:tcW w:w="4077" w:type="dxa"/>
-            <w:vAlign w:val="center"/>
-          </w:tcPr>
-          <w:p>
-            <w:pPr>
-              <w:spacing w:after="0" w:line="240" w:lineRule="auto"/>
-              <w:rPr>
-                <w:rFonts w:cs="Calibri"/>
-                <w:sz w:val="20"/>
-                <w:szCs w:val="20"/>
-              </w:rPr>
-            </w:pPr>
-            <w:r>
-              <w:rPr>
-                <w:rFonts w:cs="Calibri"/>
-                <w:sz w:val="20"/>
-                <w:szCs w:val="20"/>
-              </w:rPr>
-              <w:t>Muestra el estado y ciudad del cliente.</w:t>
-            </w:r>
-          </w:p>
-        </w:tc>
-        <w:tc>
-          <w:tcPr>
-            <w:tcW w:w="360" w:type="dxa"/>
-            <w:vAlign w:val="center"/>
-          </w:tcPr>
-          <w:p>
-            <w:pPr>
-              <w:spacing w:after="0" w:line="240" w:lineRule="auto"/>
-              <w:rPr>
-                <w:rFonts w:cs="Calibri"/>
-                <w:sz w:val="20"/>
-                <w:szCs w:val="20"/>
-              </w:rPr>
-            </w:pPr>
-            <w:r>
-              <w:rPr>
-                <w:rFonts w:cs="Calibri"/>
-                <w:sz w:val="20"/>
-                <w:szCs w:val="20"/>
-              </w:rPr>
-              <w:t>S</w:t>
-            </w:r>
-          </w:p>
-        </w:tc>
-        <w:tc>
-          <w:tcPr>
-            <w:tcW w:w="360" w:type="dxa"/>
-            <w:vAlign w:val="center"/>
-          </w:tcPr>
-          <w:p>
-            <w:pPr>
-              <w:spacing w:after="0" w:line="240" w:lineRule="auto"/>
-              <w:rPr>
-                <w:rFonts w:cs="Calibri"/>
-                <w:sz w:val="20"/>
-                <w:szCs w:val="20"/>
-              </w:rPr>
-            </w:pPr>
-            <w:r>
-              <w:rPr>
-                <w:rFonts w:cs="Calibri"/>
-                <w:sz w:val="20"/>
-                <w:szCs w:val="20"/>
-              </w:rPr>
-              <w:t>S</w:t>
-            </w:r>
-          </w:p>
-        </w:tc>
-        <w:tc>
-          <w:tcPr>
-            <w:tcW w:w="450" w:type="dxa"/>
-            <w:vAlign w:val="center"/>
-          </w:tcPr>
-          <w:p>
-            <w:pPr>
-              <w:spacing w:after="0" w:line="240" w:lineRule="auto"/>
-              <w:rPr>
-                <w:rFonts w:cs="Calibri"/>
-                <w:sz w:val="20"/>
-                <w:szCs w:val="20"/>
-              </w:rPr>
-            </w:pPr>
-            <w:r>
-              <w:rPr>
-                <w:rFonts w:cs="Calibri"/>
-                <w:sz w:val="20"/>
-                <w:szCs w:val="20"/>
-              </w:rPr>
-              <w:t>S</w:t>
-            </w:r>
-          </w:p>
-        </w:tc>
-        <w:tc>
-          <w:tcPr>
-            <w:tcW w:w="1620" w:type="dxa"/>
-            <w:vAlign w:val="center"/>
-          </w:tcPr>
-          <w:p>
-            <w:pPr>
-              <w:spacing w:after="0" w:line="240" w:lineRule="auto"/>
-              <w:rPr>
-                <w:rFonts w:cs="Calibri"/>
-                <w:sz w:val="20"/>
-                <w:szCs w:val="20"/>
-              </w:rPr>
-            </w:pPr>
-          </w:p>
-        </w:tc>
-        <w:tc>
-          <w:tcPr>
-            <w:tcW w:w="1354" w:type="dxa"/>
-            <w:vAlign w:val="center"/>
-          </w:tcPr>
-          <w:p>
-            <w:pPr>
-              <w:spacing w:after="0" w:line="240" w:lineRule="auto"/>
-              <w:rPr>
-                <w:rFonts w:cs="Calibri"/>
-                <w:sz w:val="20"/>
-                <w:szCs w:val="20"/>
-              </w:rPr>
-            </w:pPr>
-          </w:p>
-        </w:tc>
-      </w:tr>
-      <w:tr>
-        <w:trPr>
-          <w:trHeight w:val="367"/>
-        </w:trPr>
-        <w:tc>
-          <w:tcPr>
-            <w:tcW w:w="1668" w:type="dxa"/>
-            <w:gridSpan w:val="2"/>
-            <w:vAlign w:val="center"/>
-          </w:tcPr>
-          <w:p>
-            <w:pPr>
-              <w:spacing w:after="0" w:line="240" w:lineRule="auto"/>
-              <w:rPr>
-                <w:rFonts w:cs="Calibri"/>
-                <w:sz w:val="20"/>
-                <w:szCs w:val="20"/>
-              </w:rPr>
-            </w:pPr>
-            <w:r>
-              <w:rPr>
-                <w:rFonts w:cs="Calibri"/>
-                <w:sz w:val="20"/>
-                <w:szCs w:val="20"/>
-              </w:rPr>
-              <w:t>Calle</w:t>
-            </w:r>
-          </w:p>
-        </w:tc>
-        <w:tc>
-          <w:tcPr>
-            <w:tcW w:w="992" w:type="dxa"/>
-            <w:vAlign w:val="center"/>
-          </w:tcPr>
-          <w:p>
-            <w:pPr>
-              <w:rPr>
-                <w:rFonts w:cs="Calibri"/>
-                <w:sz w:val="20"/>
-                <w:szCs w:val="20"/>
-              </w:rPr>
-            </w:pPr>
-            <w:proofErr w:type="spellStart"/>
-            <w:r>
-              <w:rPr>
-                <w:rFonts w:cs="Calibri"/>
-                <w:sz w:val="20"/>
-                <w:szCs w:val="20"/>
-              </w:rPr>
-              <w:t>Cientes</w:t>
-            </w:r>
-            <w:proofErr w:type="spellEnd"/>
-          </w:p>
-        </w:tc>
-        <w:tc>
-          <w:tcPr>
-            <w:tcW w:w="1707" w:type="dxa"/>
-            <w:vAlign w:val="center"/>
-          </w:tcPr>
-          <w:p>
-            <w:pPr>
-              <w:spacing w:after="0" w:line="240" w:lineRule="auto"/>
-              <w:rPr>
-                <w:rFonts w:cs="Calibri"/>
-                <w:sz w:val="20"/>
-                <w:szCs w:val="20"/>
-              </w:rPr>
-            </w:pPr>
-            <w:r>
-              <w:rPr>
-                <w:rFonts w:cs="Calibri"/>
-                <w:sz w:val="20"/>
-                <w:szCs w:val="20"/>
-              </w:rPr>
-              <w:t>Calle</w:t>
-            </w:r>
-          </w:p>
-        </w:tc>
-        <w:tc>
-          <w:tcPr>
-            <w:tcW w:w="1138" w:type="dxa"/>
-            <w:vAlign w:val="center"/>
-          </w:tcPr>
-          <w:p>
-            <w:pPr>
-              <w:spacing w:after="0" w:line="240" w:lineRule="auto"/>
-              <w:rPr>
-                <w:rFonts w:cs="Calibri"/>
-                <w:sz w:val="20"/>
-                <w:szCs w:val="20"/>
-              </w:rPr>
-            </w:pPr>
-          </w:p>
-        </w:tc>
-        <w:tc>
-          <w:tcPr>
-            <w:tcW w:w="4077" w:type="dxa"/>
-            <w:vAlign w:val="center"/>
-          </w:tcPr>
-          <w:p>
-            <w:pPr>
-              <w:spacing w:after="0" w:line="240" w:lineRule="auto"/>
-              <w:rPr>
-                <w:rFonts w:cs="Calibri"/>
-                <w:sz w:val="20"/>
-                <w:szCs w:val="20"/>
-              </w:rPr>
-            </w:pPr>
-            <w:r>
-              <w:rPr>
-                <w:rFonts w:cs="Calibri"/>
-                <w:sz w:val="20"/>
-                <w:szCs w:val="20"/>
-              </w:rPr>
-              <w:t>Muestra la calle del cliente.</w:t>
-            </w:r>
-          </w:p>
-        </w:tc>
-        <w:tc>
-          <w:tcPr>
-            <w:tcW w:w="360" w:type="dxa"/>
-            <w:vAlign w:val="center"/>
-          </w:tcPr>
-          <w:p>
-            <w:pPr>
-              <w:spacing w:after="0" w:line="240" w:lineRule="auto"/>
-              <w:rPr>
-                <w:rFonts w:cs="Calibri"/>
-                <w:sz w:val="20"/>
-                <w:szCs w:val="20"/>
-              </w:rPr>
-            </w:pPr>
-            <w:r>
-              <w:rPr>
-                <w:rFonts w:cs="Calibri"/>
-                <w:sz w:val="20"/>
-                <w:szCs w:val="20"/>
-              </w:rPr>
-              <w:t>S</w:t>
-            </w:r>
-          </w:p>
-        </w:tc>
-        <w:tc>
-          <w:tcPr>
-            <w:tcW w:w="360" w:type="dxa"/>
-            <w:vAlign w:val="center"/>
-          </w:tcPr>
-          <w:p>
-            <w:pPr>
-              <w:spacing w:after="0" w:line="240" w:lineRule="auto"/>
-              <w:rPr>
-                <w:rFonts w:cs="Calibri"/>
-                <w:sz w:val="20"/>
-                <w:szCs w:val="20"/>
-              </w:rPr>
-            </w:pPr>
-            <w:r>
-              <w:rPr>
-                <w:rFonts w:cs="Calibri"/>
-                <w:sz w:val="20"/>
-                <w:szCs w:val="20"/>
-              </w:rPr>
-              <w:t>S</w:t>
-            </w:r>
-          </w:p>
-        </w:tc>
-        <w:tc>
-          <w:tcPr>
-            <w:tcW w:w="450" w:type="dxa"/>
-            <w:vAlign w:val="center"/>
-          </w:tcPr>
-          <w:p>
-            <w:pPr>
-              <w:spacing w:after="0" w:line="240" w:lineRule="auto"/>
-              <w:rPr>
-                <w:rFonts w:cs="Calibri"/>
-                <w:sz w:val="20"/>
-                <w:szCs w:val="20"/>
-              </w:rPr>
-            </w:pPr>
-            <w:r>
-              <w:rPr>
-                <w:rFonts w:cs="Calibri"/>
-                <w:sz w:val="20"/>
-                <w:szCs w:val="20"/>
-              </w:rPr>
-              <w:t>S</w:t>
-            </w:r>
-          </w:p>
-        </w:tc>
-        <w:tc>
-          <w:tcPr>
-            <w:tcW w:w="1620" w:type="dxa"/>
-            <w:vAlign w:val="center"/>
-          </w:tcPr>
-          <w:p>
-            <w:pPr>
-              <w:spacing w:after="0" w:line="240" w:lineRule="auto"/>
-              <w:rPr>
-                <w:rFonts w:cs="Calibri"/>
-                <w:sz w:val="20"/>
-                <w:szCs w:val="20"/>
-              </w:rPr>
-            </w:pPr>
-          </w:p>
-        </w:tc>
-        <w:tc>
-          <w:tcPr>
-            <w:tcW w:w="1354" w:type="dxa"/>
-            <w:vAlign w:val="center"/>
-          </w:tcPr>
-          <w:p>
-            <w:pPr>
-              <w:spacing w:after="0" w:line="240" w:lineRule="auto"/>
-              <w:rPr>
-                <w:rFonts w:cs="Calibri"/>
-                <w:sz w:val="20"/>
-                <w:szCs w:val="20"/>
-              </w:rPr>
-            </w:pPr>
-            <w:proofErr w:type="spellStart"/>
-            <w:r>
-              <w:rPr>
-                <w:rFonts w:cs="Calibri"/>
-                <w:sz w:val="20"/>
-                <w:szCs w:val="20"/>
-              </w:rPr>
-              <w:t>Char</w:t>
-            </w:r>
-            <w:proofErr w:type="spellEnd"/>
-            <w:r>
-              <w:rPr>
-                <w:rFonts w:cs="Calibri"/>
-                <w:sz w:val="20"/>
-                <w:szCs w:val="20"/>
-              </w:rPr>
-              <w:t>(50)</w:t>
+            <w:r>
+              <w:rPr>
+                <w:rFonts w:cs="Calibri"/>
+                <w:sz w:val="20"/>
+                <w:szCs w:val="20"/>
+              </w:rPr>
+              <w:t>(3</w:t>
+            </w:r>
+            <w:r>
+              <w:rPr>
+                <w:rFonts w:cs="Calibri"/>
+                <w:sz w:val="20"/>
+                <w:szCs w:val="20"/>
+              </w:rPr>
+              <w:t>0)</w:t>
             </w:r>
           </w:p>
         </w:tc>
@@ -3371,7 +2704,13 @@
         <w:t xml:space="preserve"> R= campo requerido</w:t>
       </w:r>
     </w:p>
-    <w:p/>
+    <w:p>
+      <w:pPr>
+        <w:rPr>
+          <w:u w:val="single"/>
+        </w:rPr>
+      </w:pPr>
+    </w:p>
     <w:p/>
     <w:p/>
     <w:p/>
@@ -4863,7 +4202,7 @@
 </file>
 
 <file path=customXml/itemProps1.xml><?xml version="1.0" encoding="utf-8"?>
-<ds:datastoreItem xmlns:ds="http://schemas.openxmlformats.org/officeDocument/2006/customXml" ds:itemID="{9E5D5C28-A219-417F-A628-053F2366F85F}">
+<ds:datastoreItem xmlns:ds="http://schemas.openxmlformats.org/officeDocument/2006/customXml" ds:itemID="{A3C49FCD-A400-448F-882E-61585F6044B9}">
   <ds:schemaRefs>
     <ds:schemaRef ds:uri="http://schemas.openxmlformats.org/officeDocument/2006/bibliography"/>
   </ds:schemaRefs>

</xml_diff>